<commit_message>
V42: Proofread Marimba 1
</commit_message>
<xml_diff>
--- a/2 Proof Reading and Review/FINAL CAHN In Ancient Temple Gardens - Errata List.docx
+++ b/2 Proof Reading and Review/FINAL CAHN In Ancient Temple Gardens - Errata List.docx
@@ -174,17 +174,27 @@
               <w:jc w:val="center"/>
               <w:rPr>
                 <w:rFonts w:ascii="Times" w:hAnsi="Times"/>
-                <w:b/>
-                <w:bCs/>
-              </w:rPr>
-            </w:pPr>
-            <w:r>
-              <w:rPr>
-                <w:rFonts w:ascii="Times" w:hAnsi="Times"/>
-                <w:b/>
-                <w:bCs/>
-              </w:rPr>
-              <w:t>Marimba 2 and Piano</w:t>
+              </w:rPr>
+            </w:pPr>
+            <w:proofErr w:type="spellStart"/>
+            <w:r>
+              <w:rPr>
+                <w:rFonts w:ascii="Times" w:hAnsi="Times"/>
+              </w:rPr>
+              <w:t>M</w:t>
+            </w:r>
+            <w:r>
+              <w:rPr>
+                <w:rFonts w:ascii="Times" w:hAnsi="Times"/>
+              </w:rPr>
+              <w:t>ba</w:t>
+            </w:r>
+            <w:proofErr w:type="spellEnd"/>
+            <w:r>
+              <w:rPr>
+                <w:rFonts w:ascii="Times" w:hAnsi="Times"/>
+              </w:rPr>
+              <w:t xml:space="preserve"> 2 (Bottom)</w:t>
             </w:r>
           </w:p>
         </w:tc>
@@ -197,17 +207,13 @@
               <w:jc w:val="center"/>
               <w:rPr>
                 <w:rFonts w:ascii="Times" w:hAnsi="Times"/>
-                <w:b/>
-                <w:bCs/>
-              </w:rPr>
-            </w:pPr>
-            <w:r>
-              <w:rPr>
-                <w:rFonts w:ascii="Times" w:hAnsi="Times"/>
-                <w:b/>
-                <w:bCs/>
-              </w:rPr>
-              <w:t>42</w:t>
+              </w:rPr>
+            </w:pPr>
+            <w:r>
+              <w:rPr>
+                <w:rFonts w:ascii="Times" w:hAnsi="Times"/>
+              </w:rPr>
+              <w:t>53-55</w:t>
             </w:r>
           </w:p>
         </w:tc>
@@ -219,17 +225,61 @@
             <w:pPr>
               <w:rPr>
                 <w:rFonts w:ascii="Times" w:hAnsi="Times"/>
-                <w:b/>
-                <w:bCs/>
-              </w:rPr>
-            </w:pPr>
-            <w:r>
-              <w:rPr>
-                <w:rFonts w:ascii="Times" w:hAnsi="Times"/>
-                <w:b/>
-                <w:bCs/>
-              </w:rPr>
-              <w:t>What is end dynamic? Manuscript unclear.</w:t>
+              </w:rPr>
+            </w:pPr>
+            <w:r>
+              <w:rPr>
+                <w:rFonts w:ascii="Times" w:hAnsi="Times"/>
+              </w:rPr>
+              <w:t xml:space="preserve">The </w:t>
+            </w:r>
+            <w:proofErr w:type="spellStart"/>
+            <w:r>
+              <w:rPr>
+                <w:rFonts w:ascii="Times" w:hAnsi="Times"/>
+              </w:rPr>
+              <w:t>cresc</w:t>
+            </w:r>
+            <w:proofErr w:type="spellEnd"/>
+            <w:r>
+              <w:rPr>
+                <w:rFonts w:ascii="Times" w:hAnsi="Times"/>
+              </w:rPr>
+              <w:t xml:space="preserve">. from </w:t>
+            </w:r>
+            <w:r>
+              <w:rPr>
+                <w:rFonts w:ascii="Times" w:hAnsi="Times"/>
+                <w:i/>
+                <w:iCs/>
+              </w:rPr>
+              <w:t>p</w:t>
+            </w:r>
+            <w:r>
+              <w:rPr>
+                <w:rFonts w:ascii="Times" w:hAnsi="Times"/>
+              </w:rPr>
+              <w:t xml:space="preserve"> dynamic doesn’t have an end dynamic. Feels off! Similar issue in </w:t>
+            </w:r>
+            <w:proofErr w:type="spellStart"/>
+            <w:r>
+              <w:rPr>
+                <w:rFonts w:ascii="Times" w:hAnsi="Times"/>
+              </w:rPr>
+              <w:t>Mba</w:t>
+            </w:r>
+            <w:proofErr w:type="spellEnd"/>
+            <w:r>
+              <w:rPr>
+                <w:rFonts w:ascii="Times" w:hAnsi="Times"/>
+              </w:rPr>
+              <w:t xml:space="preserve"> 2 Top and Harp (m. 162-164)</w:t>
+            </w:r>
+            <w:r>
+              <w:rPr>
+                <w:rFonts w:ascii="Times" w:hAnsi="Times"/>
+              </w:rPr>
+              <w:t xml:space="preserve">. Or Piano end dynamic at m. 205. </w:t>
             </w:r>
           </w:p>
         </w:tc>
@@ -242,26 +292,8 @@
               <w:jc w:val="center"/>
               <w:rPr>
                 <w:rFonts w:ascii="Times" w:hAnsi="Times"/>
-                <w:b/>
-                <w:bCs/>
-              </w:rPr>
-            </w:pPr>
-            <w:r>
-              <w:rPr>
-                <w:rFonts w:ascii="Times" w:hAnsi="Times"/>
-                <w:b/>
-                <w:bCs/>
-              </w:rPr>
-              <w:t>I don’t see a reason to place a dynamic on bar 42.</w:t>
-            </w:r>
-            <w:r>
-              <w:rPr>
-                <w:rFonts w:ascii="Times" w:hAnsi="Times"/>
-                <w:b/>
-                <w:bCs/>
-              </w:rPr>
-              <w:t xml:space="preserve"> (Ok)</w:t>
-            </w:r>
+              </w:rPr>
+            </w:pPr>
           </w:p>
         </w:tc>
       </w:tr>
@@ -278,17 +310,13 @@
               <w:jc w:val="center"/>
               <w:rPr>
                 <w:rFonts w:ascii="Times" w:hAnsi="Times"/>
-                <w:b/>
-                <w:bCs/>
-              </w:rPr>
-            </w:pPr>
-            <w:r>
-              <w:rPr>
-                <w:rFonts w:ascii="Times" w:hAnsi="Times"/>
-                <w:b/>
-                <w:bCs/>
-              </w:rPr>
-              <w:t>Mar 1/General Tempo</w:t>
+              </w:rPr>
+            </w:pPr>
+            <w:r>
+              <w:rPr>
+                <w:rFonts w:ascii="Times" w:hAnsi="Times"/>
+              </w:rPr>
+              <w:t>Piano</w:t>
             </w:r>
           </w:p>
         </w:tc>
@@ -301,17 +329,13 @@
               <w:jc w:val="center"/>
               <w:rPr>
                 <w:rFonts w:ascii="Times" w:hAnsi="Times"/>
-                <w:b/>
-                <w:bCs/>
-              </w:rPr>
-            </w:pPr>
-            <w:r>
-              <w:rPr>
-                <w:rFonts w:ascii="Times" w:hAnsi="Times"/>
-                <w:b/>
-                <w:bCs/>
-              </w:rPr>
-              <w:t>53</w:t>
+              </w:rPr>
+            </w:pPr>
+            <w:r>
+              <w:rPr>
+                <w:rFonts w:ascii="Times" w:hAnsi="Times"/>
+              </w:rPr>
+              <w:t>61</w:t>
             </w:r>
           </w:p>
         </w:tc>
@@ -323,35 +347,13 @@
             <w:pPr>
               <w:rPr>
                 <w:rFonts w:ascii="Times" w:hAnsi="Times"/>
-                <w:b/>
-                <w:bCs/>
-              </w:rPr>
-            </w:pPr>
-            <w:r>
-              <w:rPr>
-                <w:rFonts w:ascii="Times" w:hAnsi="Times"/>
-                <w:b/>
-                <w:bCs/>
-              </w:rPr>
-              <w:t>‘</w:t>
-            </w:r>
-            <w:proofErr w:type="spellStart"/>
-            <w:r>
-              <w:rPr>
-                <w:rFonts w:ascii="Times" w:hAnsi="Times"/>
-                <w:b/>
-                <w:bCs/>
-              </w:rPr>
-              <w:t>rit</w:t>
-            </w:r>
-            <w:proofErr w:type="spellEnd"/>
-            <w:r>
-              <w:rPr>
-                <w:rFonts w:ascii="Times" w:hAnsi="Times"/>
-                <w:b/>
-                <w:bCs/>
-              </w:rPr>
-              <w:t>’ written only in the Mar 1.</w:t>
+              </w:rPr>
+            </w:pPr>
+            <w:r>
+              <w:rPr>
+                <w:rFonts w:ascii="Times" w:hAnsi="Times"/>
+              </w:rPr>
+              <w:t>What is start dynamic of the piano?</w:t>
             </w:r>
           </w:p>
         </w:tc>
@@ -364,33 +366,13 @@
               <w:jc w:val="center"/>
               <w:rPr>
                 <w:rFonts w:ascii="Times" w:hAnsi="Times"/>
-                <w:b/>
-                <w:bCs/>
-              </w:rPr>
-            </w:pPr>
-            <w:r>
-              <w:rPr>
-                <w:rFonts w:ascii="Times" w:hAnsi="Times"/>
-                <w:b/>
-                <w:bCs/>
-              </w:rPr>
-              <w:t>The ritard is actually written in bar 43 – just appears like it’s bar 53 in the handwritten part. No ritard at bar 53, please.</w:t>
-            </w:r>
-            <w:r>
-              <w:rPr>
-                <w:rFonts w:ascii="Times" w:hAnsi="Times"/>
-                <w:b/>
-                <w:bCs/>
-              </w:rPr>
-              <w:t xml:space="preserve"> </w:t>
-            </w:r>
-            <w:r>
-              <w:rPr>
-                <w:rFonts w:ascii="Times" w:hAnsi="Times"/>
-                <w:b/>
-                <w:bCs/>
-              </w:rPr>
-              <w:t>(Ok)</w:t>
+              </w:rPr>
+            </w:pPr>
+            <w:r>
+              <w:rPr>
+                <w:rFonts w:ascii="Times" w:hAnsi="Times"/>
+              </w:rPr>
+              <w:t>Not sure yet. I will add at a later date myself.</w:t>
             </w:r>
           </w:p>
         </w:tc>
@@ -408,17 +390,27 @@
               <w:jc w:val="center"/>
               <w:rPr>
                 <w:rFonts w:ascii="Times" w:hAnsi="Times"/>
-                <w:b/>
-                <w:bCs/>
-              </w:rPr>
-            </w:pPr>
-            <w:r>
-              <w:rPr>
-                <w:rFonts w:ascii="Times" w:hAnsi="Times"/>
-                <w:b/>
-                <w:bCs/>
-              </w:rPr>
-              <w:t>Piano</w:t>
+              </w:rPr>
+            </w:pPr>
+            <w:proofErr w:type="spellStart"/>
+            <w:r>
+              <w:rPr>
+                <w:rFonts w:ascii="Times" w:hAnsi="Times"/>
+              </w:rPr>
+              <w:t>M</w:t>
+            </w:r>
+            <w:r>
+              <w:rPr>
+                <w:rFonts w:ascii="Times" w:hAnsi="Times"/>
+              </w:rPr>
+              <w:t>ba</w:t>
+            </w:r>
+            <w:proofErr w:type="spellEnd"/>
+            <w:r>
+              <w:rPr>
+                <w:rFonts w:ascii="Times" w:hAnsi="Times"/>
+              </w:rPr>
+              <w:t xml:space="preserve"> 1 </w:t>
             </w:r>
           </w:p>
         </w:tc>
@@ -431,17 +423,13 @@
               <w:jc w:val="center"/>
               <w:rPr>
                 <w:rFonts w:ascii="Times" w:hAnsi="Times"/>
-                <w:b/>
-                <w:bCs/>
-              </w:rPr>
-            </w:pPr>
-            <w:r>
-              <w:rPr>
-                <w:rFonts w:ascii="Times" w:hAnsi="Times"/>
-                <w:b/>
-                <w:bCs/>
-              </w:rPr>
-              <w:t>61</w:t>
+              </w:rPr>
+            </w:pPr>
+            <w:r>
+              <w:rPr>
+                <w:rFonts w:ascii="Times" w:hAnsi="Times"/>
+              </w:rPr>
+              <w:t>140</w:t>
             </w:r>
           </w:p>
         </w:tc>
@@ -453,17 +441,37 @@
             <w:pPr>
               <w:rPr>
                 <w:rFonts w:ascii="Times" w:hAnsi="Times"/>
-                <w:b/>
-                <w:bCs/>
-              </w:rPr>
-            </w:pPr>
-            <w:r>
-              <w:rPr>
-                <w:rFonts w:ascii="Times" w:hAnsi="Times"/>
-                <w:b/>
-                <w:bCs/>
-              </w:rPr>
-              <w:t>What is start dynamic of the piano?</w:t>
+              </w:rPr>
+            </w:pPr>
+            <w:r>
+              <w:rPr>
+                <w:rFonts w:ascii="Times" w:hAnsi="Times"/>
+              </w:rPr>
+              <w:t>Repeated mf marking</w:t>
+            </w:r>
+            <w:r>
+              <w:rPr>
+                <w:rFonts w:ascii="Times" w:hAnsi="Times"/>
+              </w:rPr>
+              <w:t xml:space="preserve"> on mm.140</w:t>
+            </w:r>
+            <w:r>
+              <w:rPr>
+                <w:rFonts w:ascii="Times" w:hAnsi="Times"/>
+              </w:rPr>
+              <w:t xml:space="preserve"> </w:t>
+            </w:r>
+            <w:r>
+              <w:rPr>
+                <w:rFonts w:ascii="Times" w:hAnsi="Times"/>
+              </w:rPr>
+              <w:t>was</w:t>
+            </w:r>
+            <w:r>
+              <w:rPr>
+                <w:rFonts w:ascii="Times" w:hAnsi="Times"/>
+              </w:rPr>
+              <w:t xml:space="preserve"> excluded. (present in 139) </w:t>
             </w:r>
           </w:p>
         </w:tc>
@@ -476,144 +484,6 @@
               <w:jc w:val="center"/>
               <w:rPr>
                 <w:rFonts w:ascii="Times" w:hAnsi="Times"/>
-                <w:b/>
-                <w:bCs/>
-              </w:rPr>
-            </w:pPr>
-            <w:r>
-              <w:rPr>
-                <w:rFonts w:ascii="Times" w:hAnsi="Times"/>
-                <w:b/>
-                <w:bCs/>
-              </w:rPr>
-              <w:t>Not sure yet. I will add at a later date myself.</w:t>
-            </w:r>
-            <w:r>
-              <w:rPr>
-                <w:rFonts w:ascii="Times" w:hAnsi="Times"/>
-                <w:b/>
-                <w:bCs/>
-              </w:rPr>
-              <w:t xml:space="preserve"> (Ok)</w:t>
-            </w:r>
-          </w:p>
-        </w:tc>
-      </w:tr>
-      <w:tr>
-        <w:trPr>
-          <w:trHeight w:val="363"/>
-        </w:trPr>
-        <w:tc>
-          <w:tcPr>
-            <w:tcW w:w="2263" w:type="dxa"/>
-          </w:tcPr>
-          <w:p>
-            <w:pPr>
-              <w:jc w:val="center"/>
-              <w:rPr>
-                <w:rFonts w:ascii="Times" w:hAnsi="Times"/>
-                <w:b/>
-                <w:bCs/>
-              </w:rPr>
-            </w:pPr>
-            <w:r>
-              <w:rPr>
-                <w:rFonts w:ascii="Times" w:hAnsi="Times"/>
-                <w:b/>
-                <w:bCs/>
-              </w:rPr>
-              <w:t xml:space="preserve">Mar 1 </w:t>
-            </w:r>
-          </w:p>
-        </w:tc>
-        <w:tc>
-          <w:tcPr>
-            <w:tcW w:w="1290" w:type="dxa"/>
-          </w:tcPr>
-          <w:p>
-            <w:pPr>
-              <w:jc w:val="center"/>
-              <w:rPr>
-                <w:rFonts w:ascii="Times" w:hAnsi="Times"/>
-                <w:b/>
-                <w:bCs/>
-              </w:rPr>
-            </w:pPr>
-            <w:r>
-              <w:rPr>
-                <w:rFonts w:ascii="Times" w:hAnsi="Times"/>
-                <w:b/>
-                <w:bCs/>
-              </w:rPr>
-              <w:t>140</w:t>
-            </w:r>
-          </w:p>
-        </w:tc>
-        <w:tc>
-          <w:tcPr>
-            <w:tcW w:w="3665" w:type="dxa"/>
-          </w:tcPr>
-          <w:p>
-            <w:pPr>
-              <w:rPr>
-                <w:rFonts w:ascii="Times" w:hAnsi="Times"/>
-                <w:b/>
-                <w:bCs/>
-              </w:rPr>
-            </w:pPr>
-            <w:r>
-              <w:rPr>
-                <w:rFonts w:ascii="Times" w:hAnsi="Times"/>
-                <w:b/>
-                <w:bCs/>
-              </w:rPr>
-              <w:t>Repeated mf marking</w:t>
-            </w:r>
-            <w:r>
-              <w:rPr>
-                <w:rFonts w:ascii="Times" w:hAnsi="Times"/>
-                <w:b/>
-                <w:bCs/>
-              </w:rPr>
-              <w:t xml:space="preserve"> on mm.140</w:t>
-            </w:r>
-            <w:r>
-              <w:rPr>
-                <w:rFonts w:ascii="Times" w:hAnsi="Times"/>
-                <w:b/>
-                <w:bCs/>
-              </w:rPr>
-              <w:t xml:space="preserve"> </w:t>
-            </w:r>
-            <w:r>
-              <w:rPr>
-                <w:rFonts w:ascii="Times" w:hAnsi="Times"/>
-                <w:b/>
-                <w:bCs/>
-              </w:rPr>
-              <w:t>was</w:t>
-            </w:r>
-            <w:r>
-              <w:rPr>
-                <w:rFonts w:ascii="Times" w:hAnsi="Times"/>
-                <w:b/>
-                <w:bCs/>
-              </w:rPr>
-              <w:t xml:space="preserve"> excluded. (present in 139) </w:t>
-            </w:r>
-          </w:p>
-        </w:tc>
-        <w:tc>
-          <w:tcPr>
-            <w:tcW w:w="2076" w:type="dxa"/>
-          </w:tcPr>
-          <w:p>
-            <w:pPr>
-              <w:jc w:val="center"/>
-              <w:rPr>
-                <w:rFonts w:ascii="Times" w:hAnsi="Times"/>
-                <w:b/>
-                <w:bCs/>
               </w:rPr>
             </w:pPr>
           </w:p>
@@ -632,15 +502,11 @@
               <w:jc w:val="center"/>
               <w:rPr>
                 <w:rFonts w:ascii="Times" w:hAnsi="Times"/>
-                <w:b/>
-                <w:bCs/>
-              </w:rPr>
-            </w:pPr>
-            <w:r>
-              <w:rPr>
-                <w:rFonts w:ascii="Times" w:hAnsi="Times"/>
-                <w:b/>
-                <w:bCs/>
+              </w:rPr>
+            </w:pPr>
+            <w:r>
+              <w:rPr>
+                <w:rFonts w:ascii="Times" w:hAnsi="Times"/>
               </w:rPr>
               <w:t>Percussion</w:t>
             </w:r>
@@ -655,15 +521,11 @@
               <w:jc w:val="center"/>
               <w:rPr>
                 <w:rFonts w:ascii="Times" w:hAnsi="Times"/>
-                <w:b/>
-                <w:bCs/>
-              </w:rPr>
-            </w:pPr>
-            <w:r>
-              <w:rPr>
-                <w:rFonts w:ascii="Times" w:hAnsi="Times"/>
-                <w:b/>
-                <w:bCs/>
+              </w:rPr>
+            </w:pPr>
+            <w:r>
+              <w:rPr>
+                <w:rFonts w:ascii="Times" w:hAnsi="Times"/>
               </w:rPr>
               <w:t>150 (and others)</w:t>
             </w:r>
@@ -677,15 +539,11 @@
             <w:pPr>
               <w:rPr>
                 <w:rFonts w:ascii="Times" w:hAnsi="Times"/>
-                <w:b/>
-                <w:bCs/>
-              </w:rPr>
-            </w:pPr>
-            <w:r>
-              <w:rPr>
-                <w:rFonts w:ascii="Times" w:hAnsi="Times"/>
-                <w:b/>
-                <w:bCs/>
+              </w:rPr>
+            </w:pPr>
+            <w:r>
+              <w:rPr>
+                <w:rFonts w:ascii="Times" w:hAnsi="Times"/>
               </w:rPr>
               <w:t>Note values in the xylophone idea do not tally with metrical value of the bar – musical intent is ambiguous</w:t>
             </w:r>
@@ -700,51 +558,31 @@
               <w:jc w:val="center"/>
               <w:rPr>
                 <w:rFonts w:ascii="Times" w:hAnsi="Times"/>
-                <w:b/>
-                <w:bCs/>
-              </w:rPr>
-            </w:pPr>
-            <w:r>
-              <w:rPr>
-                <w:rFonts w:ascii="Times" w:hAnsi="Times"/>
-                <w:b/>
-                <w:bCs/>
+              </w:rPr>
+            </w:pPr>
+            <w:r>
+              <w:rPr>
+                <w:rFonts w:ascii="Times" w:hAnsi="Times"/>
               </w:rPr>
               <w:t xml:space="preserve">It is, indeed, ambiguous. Let’s keep it that way for now, until I find more accurate placements. It should be “ad lib” in feeling/placement. I’ll eventually find a good spot to place the notes. (Noted; </w:t>
             </w:r>
             <w:r>
               <w:rPr>
                 <w:rFonts w:ascii="Times" w:hAnsi="Times"/>
-                <w:b/>
-                <w:bCs/>
                 <w:i/>
                 <w:iCs/>
               </w:rPr>
-              <w:t>ad lib</w:t>
-            </w:r>
-            <w:r>
-              <w:rPr>
-                <w:rFonts w:ascii="Times" w:hAnsi="Times"/>
-                <w:b/>
-                <w:bCs/>
-                <w:i/>
-                <w:iCs/>
-              </w:rPr>
-              <w:t xml:space="preserve"> </w:t>
-            </w:r>
-            <w:r>
-              <w:rPr>
-                <w:rFonts w:ascii="Times" w:hAnsi="Times"/>
-                <w:b/>
-                <w:bCs/>
+              <w:t xml:space="preserve">ad lib </w:t>
+            </w:r>
+            <w:r>
+              <w:rPr>
+                <w:rFonts w:ascii="Times" w:hAnsi="Times"/>
               </w:rPr>
               <w:t>instruction added, and note values changed to more closely resemble composer’s original</w:t>
             </w:r>
             <w:r>
               <w:rPr>
                 <w:rFonts w:ascii="Times" w:hAnsi="Times"/>
-                <w:b/>
-                <w:bCs/>
               </w:rPr>
               <w:t>)</w:t>
             </w:r>
@@ -753,7 +591,7 @@
       </w:tr>
       <w:tr>
         <w:trPr>
-          <w:trHeight w:val="363"/>
+          <w:trHeight w:val="1427"/>
         </w:trPr>
         <w:tc>
           <w:tcPr>
@@ -764,17 +602,13 @@
               <w:jc w:val="center"/>
               <w:rPr>
                 <w:rFonts w:ascii="Times" w:hAnsi="Times"/>
-                <w:b/>
-                <w:bCs/>
-              </w:rPr>
-            </w:pPr>
-            <w:r>
-              <w:rPr>
-                <w:rFonts w:ascii="Times" w:hAnsi="Times"/>
-                <w:b/>
-                <w:bCs/>
-              </w:rPr>
-              <w:t>Mar 1/General Tempo</w:t>
+              </w:rPr>
+            </w:pPr>
+            <w:r>
+              <w:rPr>
+                <w:rFonts w:ascii="Times" w:hAnsi="Times"/>
+              </w:rPr>
+              <w:t>172</w:t>
             </w:r>
           </w:p>
         </w:tc>
@@ -787,17 +621,13 @@
               <w:jc w:val="center"/>
               <w:rPr>
                 <w:rFonts w:ascii="Times" w:hAnsi="Times"/>
-                <w:b/>
-                <w:bCs/>
-              </w:rPr>
-            </w:pPr>
-            <w:r>
-              <w:rPr>
-                <w:rFonts w:ascii="Times" w:hAnsi="Times"/>
-                <w:b/>
-                <w:bCs/>
-              </w:rPr>
-              <w:t>161</w:t>
+              </w:rPr>
+            </w:pPr>
+            <w:r>
+              <w:rPr>
+                <w:rFonts w:ascii="Times" w:hAnsi="Times"/>
+              </w:rPr>
+              <w:t>All</w:t>
             </w:r>
           </w:p>
         </w:tc>
@@ -809,17 +639,31 @@
             <w:pPr>
               <w:rPr>
                 <w:rFonts w:ascii="Times" w:hAnsi="Times"/>
-                <w:b/>
-                <w:bCs/>
-              </w:rPr>
-            </w:pPr>
-            <w:r>
-              <w:rPr>
-                <w:rFonts w:ascii="Times" w:hAnsi="Times"/>
-                <w:b/>
-                <w:bCs/>
-              </w:rPr>
-              <w:t xml:space="preserve">‘poco accel.’ Is written only in Mar 1 until the second beat of 164. </w:t>
+              </w:rPr>
+            </w:pPr>
+            <w:r>
+              <w:rPr>
+                <w:rFonts w:ascii="Times" w:hAnsi="Times"/>
+              </w:rPr>
+              <w:t xml:space="preserve">The parts aren’t standardised </w:t>
+            </w:r>
+            <w:r>
+              <w:rPr>
+                <w:rFonts w:ascii="Times" w:hAnsi="Times"/>
+              </w:rPr>
+              <w:t xml:space="preserve">in their notation </w:t>
+            </w:r>
+            <w:r>
+              <w:rPr>
+                <w:rFonts w:ascii="Times" w:hAnsi="Times"/>
+              </w:rPr>
+              <w:t xml:space="preserve">although they are all repeating an idea. </w:t>
+            </w:r>
+            <w:r>
+              <w:rPr>
+                <w:rFonts w:ascii="Times" w:hAnsi="Times"/>
+              </w:rPr>
+              <w:t xml:space="preserve">Feel free to use whichever style you like, we have copied it as is. </w:t>
             </w:r>
           </w:p>
         </w:tc>
@@ -832,114 +676,8 @@
               <w:jc w:val="center"/>
               <w:rPr>
                 <w:rFonts w:ascii="Times" w:hAnsi="Times"/>
-                <w:b/>
-                <w:bCs/>
-              </w:rPr>
-            </w:pPr>
-            <w:r>
-              <w:rPr>
-                <w:rFonts w:ascii="Times" w:hAnsi="Times"/>
-                <w:b/>
-                <w:bCs/>
-              </w:rPr>
-              <w:t>There should be a poco accelerando from bar 161-165.</w:t>
-            </w:r>
-          </w:p>
-        </w:tc>
-      </w:tr>
-      <w:tr>
-        <w:trPr>
-          <w:trHeight w:val="363"/>
-        </w:trPr>
-        <w:tc>
-          <w:tcPr>
-            <w:tcW w:w="2263" w:type="dxa"/>
-          </w:tcPr>
-          <w:p>
-            <w:pPr>
-              <w:jc w:val="center"/>
-              <w:rPr>
-                <w:rFonts w:ascii="Times" w:hAnsi="Times"/>
-                <w:b/>
-                <w:bCs/>
-              </w:rPr>
-            </w:pPr>
-            <w:r>
-              <w:rPr>
-                <w:rFonts w:ascii="Times" w:hAnsi="Times"/>
-                <w:b/>
-                <w:bCs/>
-              </w:rPr>
-              <w:t>Harp</w:t>
-            </w:r>
-          </w:p>
-        </w:tc>
-        <w:tc>
-          <w:tcPr>
-            <w:tcW w:w="1290" w:type="dxa"/>
-          </w:tcPr>
-          <w:p>
-            <w:pPr>
-              <w:jc w:val="center"/>
-              <w:rPr>
-                <w:rFonts w:ascii="Times" w:hAnsi="Times"/>
-                <w:b/>
-                <w:bCs/>
-              </w:rPr>
-            </w:pPr>
-            <w:r>
-              <w:rPr>
-                <w:rFonts w:ascii="Times" w:hAnsi="Times"/>
-                <w:b/>
-                <w:bCs/>
-              </w:rPr>
-              <w:t>166-169</w:t>
-            </w:r>
-          </w:p>
-        </w:tc>
-        <w:tc>
-          <w:tcPr>
-            <w:tcW w:w="3665" w:type="dxa"/>
-          </w:tcPr>
-          <w:p>
-            <w:pPr>
-              <w:rPr>
-                <w:rFonts w:ascii="Times" w:hAnsi="Times"/>
-                <w:b/>
-                <w:bCs/>
-              </w:rPr>
-            </w:pPr>
-            <w:r>
-              <w:rPr>
-                <w:rFonts w:ascii="Times" w:hAnsi="Times"/>
-                <w:b/>
-                <w:bCs/>
-              </w:rPr>
-              <w:t>Slurs removed as redundant</w:t>
-            </w:r>
-          </w:p>
-        </w:tc>
-        <w:tc>
-          <w:tcPr>
-            <w:tcW w:w="2076" w:type="dxa"/>
-          </w:tcPr>
-          <w:p>
-            <w:pPr>
-              <w:jc w:val="center"/>
-              <w:rPr>
-                <w:rFonts w:ascii="Times" w:hAnsi="Times"/>
-                <w:b/>
-                <w:bCs/>
-              </w:rPr>
-            </w:pPr>
-            <w:r>
-              <w:rPr>
-                <w:rFonts w:ascii="Times" w:hAnsi="Times"/>
-                <w:b/>
-                <w:bCs/>
-              </w:rPr>
-              <w:t>Good.</w:t>
-            </w:r>
+              </w:rPr>
+            </w:pPr>
           </w:p>
         </w:tc>
       </w:tr>

</xml_diff>

<commit_message>
V46: Edited all parts
</commit_message>
<xml_diff>
--- a/2 Proof Reading and Review/FINAL CAHN In Ancient Temple Gardens - Errata List.docx
+++ b/2 Proof Reading and Review/FINAL CAHN In Ancient Temple Gardens - Errata List.docx
@@ -158,6 +158,196 @@
               </w:rPr>
               <w:t>Answer</w:t>
             </w:r>
+          </w:p>
+        </w:tc>
+      </w:tr>
+      <w:tr>
+        <w:trPr>
+          <w:trHeight w:val="363"/>
+        </w:trPr>
+        <w:tc>
+          <w:tcPr>
+            <w:tcW w:w="2263" w:type="dxa"/>
+          </w:tcPr>
+          <w:p>
+            <w:pPr>
+              <w:jc w:val="center"/>
+              <w:rPr>
+                <w:rFonts w:ascii="Times" w:hAnsi="Times"/>
+              </w:rPr>
+            </w:pPr>
+            <w:r>
+              <w:rPr>
+                <w:rFonts w:ascii="Times" w:hAnsi="Times"/>
+              </w:rPr>
+              <w:t>All</w:t>
+            </w:r>
+          </w:p>
+        </w:tc>
+        <w:tc>
+          <w:tcPr>
+            <w:tcW w:w="1290" w:type="dxa"/>
+          </w:tcPr>
+          <w:p>
+            <w:pPr>
+              <w:jc w:val="center"/>
+              <w:rPr>
+                <w:rFonts w:ascii="Times" w:hAnsi="Times"/>
+              </w:rPr>
+            </w:pPr>
+            <w:r>
+              <w:rPr>
+                <w:rFonts w:ascii="Times" w:hAnsi="Times"/>
+              </w:rPr>
+              <w:t>38</w:t>
+            </w:r>
+          </w:p>
+        </w:tc>
+        <w:tc>
+          <w:tcPr>
+            <w:tcW w:w="3665" w:type="dxa"/>
+          </w:tcPr>
+          <w:p>
+            <w:pPr>
+              <w:rPr>
+                <w:rFonts w:ascii="Times" w:hAnsi="Times"/>
+              </w:rPr>
+            </w:pPr>
+            <w:r>
+              <w:rPr>
+                <w:rFonts w:ascii="Times" w:hAnsi="Times"/>
+              </w:rPr>
+              <w:t xml:space="preserve">Since broadly starts on beat 3, we split any longer rhythms to make it clearer. </w:t>
+            </w:r>
+          </w:p>
+        </w:tc>
+        <w:tc>
+          <w:tcPr>
+            <w:tcW w:w="2076" w:type="dxa"/>
+          </w:tcPr>
+          <w:p>
+            <w:pPr>
+              <w:jc w:val="center"/>
+              <w:rPr>
+                <w:rFonts w:ascii="Times" w:hAnsi="Times"/>
+              </w:rPr>
+            </w:pPr>
+          </w:p>
+        </w:tc>
+      </w:tr>
+      <w:tr>
+        <w:trPr>
+          <w:trHeight w:val="363"/>
+        </w:trPr>
+        <w:tc>
+          <w:tcPr>
+            <w:tcW w:w="2263" w:type="dxa"/>
+          </w:tcPr>
+          <w:p>
+            <w:pPr>
+              <w:jc w:val="center"/>
+              <w:rPr>
+                <w:rFonts w:ascii="Times" w:hAnsi="Times"/>
+              </w:rPr>
+            </w:pPr>
+            <w:r>
+              <w:rPr>
+                <w:rFonts w:ascii="Times" w:hAnsi="Times"/>
+              </w:rPr>
+              <w:t>Harp and others</w:t>
+            </w:r>
+          </w:p>
+        </w:tc>
+        <w:tc>
+          <w:tcPr>
+            <w:tcW w:w="1290" w:type="dxa"/>
+          </w:tcPr>
+          <w:p>
+            <w:pPr>
+              <w:jc w:val="center"/>
+              <w:rPr>
+                <w:rFonts w:ascii="Times" w:hAnsi="Times"/>
+              </w:rPr>
+            </w:pPr>
+            <w:r>
+              <w:rPr>
+                <w:rFonts w:ascii="Times" w:hAnsi="Times"/>
+              </w:rPr>
+              <w:t>40-44</w:t>
+            </w:r>
+          </w:p>
+        </w:tc>
+        <w:tc>
+          <w:tcPr>
+            <w:tcW w:w="3665" w:type="dxa"/>
+          </w:tcPr>
+          <w:p>
+            <w:pPr>
+              <w:rPr>
+                <w:rFonts w:ascii="Times" w:hAnsi="Times"/>
+              </w:rPr>
+            </w:pPr>
+            <w:r>
+              <w:rPr>
+                <w:rFonts w:ascii="Times" w:hAnsi="Times"/>
+              </w:rPr>
+              <w:t>Some instruments have accents (</w:t>
+            </w:r>
+            <w:proofErr w:type="spellStart"/>
+            <w:r>
+              <w:rPr>
+                <w:rFonts w:ascii="Times" w:hAnsi="Times"/>
+              </w:rPr>
+              <w:t>eg.</w:t>
+            </w:r>
+            <w:proofErr w:type="spellEnd"/>
+            <w:r>
+              <w:rPr>
+                <w:rFonts w:ascii="Times" w:hAnsi="Times"/>
+              </w:rPr>
+              <w:t xml:space="preserve"> </w:t>
+            </w:r>
+            <w:proofErr w:type="spellStart"/>
+            <w:r>
+              <w:rPr>
+                <w:rFonts w:ascii="Times" w:hAnsi="Times"/>
+              </w:rPr>
+              <w:t>Pno</w:t>
+            </w:r>
+            <w:proofErr w:type="spellEnd"/>
+            <w:r>
+              <w:rPr>
+                <w:rFonts w:ascii="Times" w:hAnsi="Times"/>
+              </w:rPr>
+              <w:t>), and some don’t (</w:t>
+            </w:r>
+            <w:proofErr w:type="spellStart"/>
+            <w:r>
+              <w:rPr>
+                <w:rFonts w:ascii="Times" w:hAnsi="Times"/>
+              </w:rPr>
+              <w:t>eg.</w:t>
+            </w:r>
+            <w:proofErr w:type="spellEnd"/>
+            <w:r>
+              <w:rPr>
+                <w:rFonts w:ascii="Times" w:hAnsi="Times"/>
+              </w:rPr>
+              <w:t xml:space="preserve"> Harp) – perhaps they should all have here?</w:t>
+            </w:r>
+          </w:p>
+        </w:tc>
+        <w:tc>
+          <w:tcPr>
+            <w:tcW w:w="2076" w:type="dxa"/>
+          </w:tcPr>
+          <w:p>
+            <w:pPr>
+              <w:jc w:val="center"/>
+              <w:rPr>
+                <w:rFonts w:ascii="Times" w:hAnsi="Times"/>
+              </w:rPr>
+            </w:pPr>
           </w:p>
         </w:tc>
       </w:tr>

</xml_diff>